<commit_message>
added hw for lesson 12 SSIS-package
</commit_message>
<xml_diff>
--- a/Lesson12/hw_lesson#12_task2.docx
+++ b/Lesson12/hw_lesson#12_task2.docx
@@ -25,6 +25,73 @@
         </w:rPr>
         <w:t>2</w:t>
       </w:r>
+    </w:p>
+    <w:p>
+      <w:r>
+        <w:rPr>
+          <w:highlight w:val="yellow"/>
+        </w:rPr>
+        <w:t>--task</w:t>
+      </w:r>
+      <w:r>
+        <w:rPr>
+          <w:highlight w:val="yellow"/>
+          <w:lang w:val="en-US"/>
+        </w:rPr>
+        <w:t>1</w:t>
+      </w:r>
+      <w:r>
+        <w:rPr>
+          <w:highlight w:val="yellow"/>
+        </w:rPr>
+        <w:t>)</w:t>
+      </w:r>
+    </w:p>
+    <w:p>
+      <w:pPr>
+        <w:rPr>
+          <w:lang w:val="ru-RU"/>
+        </w:rPr>
+      </w:pPr>
+      <w:r>
+        <w:drawing>
+          <wp:inline distT="0" distB="0" distL="0" distR="0" wp14:anchorId="3498E6F1" wp14:editId="68E0701C">
+            <wp:extent cx="5940425" cy="3341370"/>
+            <wp:effectExtent l="0" t="0" r="3175" b="0"/>
+            <wp:docPr id="10" name="Рисунок 10"/>
+            <wp:cNvGraphicFramePr>
+              <a:graphicFrameLocks xmlns:a="http://schemas.openxmlformats.org/drawingml/2006/main" noChangeAspect="1"/>
+            </wp:cNvGraphicFramePr>
+            <a:graphic xmlns:a="http://schemas.openxmlformats.org/drawingml/2006/main">
+              <a:graphicData uri="http://schemas.openxmlformats.org/drawingml/2006/picture">
+                <pic:pic xmlns:pic="http://schemas.openxmlformats.org/drawingml/2006/picture">
+                  <pic:nvPicPr>
+                    <pic:cNvPr id="1" name=""/>
+                    <pic:cNvPicPr/>
+                  </pic:nvPicPr>
+                  <pic:blipFill>
+                    <a:blip r:embed="rId4"/>
+                    <a:stretch>
+                      <a:fillRect/>
+                    </a:stretch>
+                  </pic:blipFill>
+                  <pic:spPr>
+                    <a:xfrm>
+                      <a:off x="0" y="0"/>
+                      <a:ext cx="5940425" cy="3341370"/>
+                    </a:xfrm>
+                    <a:prstGeom prst="rect">
+                      <a:avLst/>
+                    </a:prstGeom>
+                  </pic:spPr>
+                </pic:pic>
+              </a:graphicData>
+            </a:graphic>
+          </wp:inline>
+        </w:drawing>
+      </w:r>
+      <w:bookmarkStart w:id="1" w:name="_GoBack"/>
+      <w:bookmarkEnd w:id="1"/>
     </w:p>
     <w:p>
       <w:r>
@@ -111,27 +178,7 @@
                 <w:szCs w:val="19"/>
                 <w:lang w:val="en-US"/>
               </w:rPr>
-              <w:t>AdventureWorks</w:t>
-            </w:r>
-            <w:r>
-              <w:rPr>
-                <w:rFonts w:ascii="Consolas" w:hAnsi="Consolas" w:cs="Consolas"/>
-                <w:color w:val="000000"/>
-                <w:sz w:val="19"/>
-                <w:szCs w:val="19"/>
-                <w:lang w:val="en-US"/>
-              </w:rPr>
-              <w:t>DW</w:t>
-            </w:r>
-            <w:r>
-              <w:rPr>
-                <w:rFonts w:ascii="Consolas" w:hAnsi="Consolas" w:cs="Consolas"/>
-                <w:color w:val="000000"/>
-                <w:sz w:val="19"/>
-                <w:szCs w:val="19"/>
-                <w:lang w:val="en-US"/>
-              </w:rPr>
-              <w:t>2017</w:t>
+              <w:t>AdventureWorksDW2017</w:t>
             </w:r>
           </w:p>
         </w:tc>
@@ -255,47 +302,7 @@
                 <w:szCs w:val="19"/>
                 <w:lang w:val="ru-RU"/>
               </w:rPr>
-              <w:t xml:space="preserve">Количество таблиц больше. </w:t>
-            </w:r>
-            <w:r>
-              <w:rPr>
-                <w:rFonts w:ascii="Consolas" w:hAnsi="Consolas" w:cs="Consolas"/>
-                <w:color w:val="000000"/>
-                <w:sz w:val="19"/>
-                <w:szCs w:val="19"/>
-                <w:lang w:val="ru-RU"/>
-              </w:rPr>
-              <w:t>Построена БД по типу «</w:t>
-            </w:r>
-            <w:r>
-              <w:rPr>
-                <w:rFonts w:ascii="Consolas" w:hAnsi="Consolas" w:cs="Consolas"/>
-                <w:color w:val="000000"/>
-                <w:sz w:val="19"/>
-                <w:szCs w:val="19"/>
-                <w:lang w:val="ru-RU"/>
-              </w:rPr>
-              <w:t>снежинка</w:t>
-            </w:r>
-            <w:r>
-              <w:rPr>
-                <w:rFonts w:ascii="Consolas" w:hAnsi="Consolas" w:cs="Consolas"/>
-                <w:color w:val="000000"/>
-                <w:sz w:val="19"/>
-                <w:szCs w:val="19"/>
-                <w:lang w:val="ru-RU"/>
-              </w:rPr>
-              <w:t>»</w:t>
-            </w:r>
-            <w:r>
-              <w:rPr>
-                <w:rFonts w:ascii="Consolas" w:hAnsi="Consolas" w:cs="Consolas"/>
-                <w:color w:val="000000"/>
-                <w:sz w:val="19"/>
-                <w:szCs w:val="19"/>
-                <w:lang w:val="ru-RU"/>
-              </w:rPr>
-              <w:t>.</w:t>
+              <w:t>Количество таблиц больше. Построена БД по типу «снежинка».</w:t>
             </w:r>
           </w:p>
         </w:tc>
@@ -357,8 +364,6 @@
               </w:rPr>
               <w:t>Быстрая в обработке транзакций, но медленнее в формировании отчетов, чем БД, построенные по типу «звезда».</w:t>
             </w:r>
-            <w:bookmarkStart w:id="1" w:name="_GoBack"/>
-            <w:bookmarkEnd w:id="1"/>
           </w:p>
         </w:tc>
         <w:tc>

</xml_diff>